<commit_message>
docx continued selection code moved to selektion.py added getMerkmale
</commit_message>
<xml_diff>
--- a/venv/src/template.docx
+++ b/venv/src/template.docx
@@ -649,13 +649,43 @@
         <w:rPr>
           <w:rFonts w:ascii="Calibri" w:eastAsia="Calibri" w:hAnsi="Calibri" w:cs="Calibri"/>
         </w:rPr>
+        <w:t>enthält</w:t>
+      </w:r>
+      <w:r>
+        <w:rPr>
+          <w:rFonts w:ascii="Calibri" w:eastAsia="Calibri" w:hAnsi="Calibri" w:cs="Calibri"/>
+        </w:rPr>
         <w:t xml:space="preserve">: </w:t>
       </w:r>
       <w:r>
         <w:rPr>
           <w:rFonts w:ascii="Calibri" w:eastAsia="Calibri" w:hAnsi="Calibri" w:cs="Calibri"/>
         </w:rPr>
-        <w:t xml:space="preserve">Ein oder mehrere der Merkmale des Termins, wie Infoladen, </w:t>
+        <w:t xml:space="preserve">Termin wird ausgewählt, wenn </w:t>
+      </w:r>
+      <w:r>
+        <w:rPr>
+          <w:rFonts w:ascii="Calibri" w:eastAsia="Calibri" w:hAnsi="Calibri" w:cs="Calibri"/>
+        </w:rPr>
+        <w:t>mindestens e</w:t>
+      </w:r>
+      <w:r>
+        <w:rPr>
+          <w:rFonts w:ascii="Calibri" w:eastAsia="Calibri" w:hAnsi="Calibri" w:cs="Calibri"/>
+        </w:rPr>
+        <w:t>i</w:t>
+      </w:r>
+      <w:r>
+        <w:rPr>
+          <w:rFonts w:ascii="Calibri" w:eastAsia="Calibri" w:hAnsi="Calibri" w:cs="Calibri"/>
+        </w:rPr>
+        <w:t>nes</w:t>
+      </w:r>
+      <w:r>
+        <w:rPr>
+          <w:rFonts w:ascii="Calibri" w:eastAsia="Calibri" w:hAnsi="Calibri" w:cs="Calibri"/>
+        </w:rPr>
+        <w:t xml:space="preserve"> der Merkmale des Termins, wie Infoladen, </w:t>
       </w:r>
       <w:r>
         <w:rPr>
@@ -676,6 +706,12 @@
           <w:rFonts w:ascii="Calibri" w:eastAsia="Calibri" w:hAnsi="Calibri" w:cs="Calibri"/>
         </w:rPr>
         <w:t>, Fahrradmesse</w:t>
+      </w:r>
+      <w:r>
+        <w:rPr>
+          <w:rFonts w:ascii="Calibri" w:eastAsia="Calibri" w:hAnsi="Calibri" w:cs="Calibri"/>
+        </w:rPr>
+        <w:t>, einen dieser Werte enthält.</w:t>
       </w:r>
     </w:p>
     <w:p>
@@ -971,6 +1007,7 @@
         <w:rPr>
           <w:rFonts w:ascii="Calibri" w:eastAsia="Calibri" w:hAnsi="Calibri" w:cs="Calibri"/>
         </w:rPr>
+        <w:lastRenderedPageBreak/>
         <w:t>Ausgabedatei</w:t>
       </w:r>
       <w:r>
@@ -997,7 +1034,6 @@
         <w:rPr>
           <w:rFonts w:ascii="Calibri" w:eastAsia="Calibri" w:hAnsi="Calibri" w:cs="Calibri"/>
         </w:rPr>
-        <w:lastRenderedPageBreak/>
         <w:t>Selektion</w:t>
       </w:r>
       <w:r>
@@ -1212,8 +1248,22 @@
         <w:rPr>
           <w:rFonts w:ascii="Calibri" w:eastAsia="Calibri" w:hAnsi="Calibri" w:cs="Calibri"/>
         </w:rPr>
-        <w:t>itelenthält: Bremsen, Kettenschaltung</w:t>
-      </w:r>
+        <w:t xml:space="preserve">itelenthält: </w:t>
+      </w:r>
+      <w:proofErr w:type="spellStart"/>
+      <w:r>
+        <w:rPr>
+          <w:rFonts w:ascii="Calibri" w:eastAsia="Calibri" w:hAnsi="Calibri" w:cs="Calibri"/>
+        </w:rPr>
+        <w:t>Bremsen,</w:t>
+      </w:r>
+      <w:r>
+        <w:rPr>
+          <w:rFonts w:ascii="Calibri" w:eastAsia="Calibri" w:hAnsi="Calibri" w:cs="Calibri"/>
+        </w:rPr>
+        <w:t>Kettenschaltung</w:t>
+      </w:r>
+      <w:proofErr w:type="spellEnd"/>
     </w:p>
     <w:p>
       <w:pPr>
@@ -1251,7 +1301,19 @@
           <w:rFonts w:ascii="Calibri" w:eastAsia="Calibri" w:hAnsi="Calibri" w:cs="Calibri"/>
         </w:rPr>
         <w:tab/>
-        <w:t>Merkmal: Fahrrad-Codierung</w:t>
+        <w:t>Merkmal</w:t>
+      </w:r>
+      <w:r>
+        <w:rPr>
+          <w:rFonts w:ascii="Calibri" w:eastAsia="Calibri" w:hAnsi="Calibri" w:cs="Calibri"/>
+        </w:rPr>
+        <w:t>enthält</w:t>
+      </w:r>
+      <w:r>
+        <w:rPr>
+          <w:rFonts w:ascii="Calibri" w:eastAsia="Calibri" w:hAnsi="Calibri" w:cs="Calibri"/>
+        </w:rPr>
+        <w:t>: Codierung</w:t>
       </w:r>
     </w:p>
     <w:p>
@@ -1301,20 +1363,22 @@
         <w:rPr>
           <w:rFonts w:ascii="Calibri" w:eastAsia="Calibri" w:hAnsi="Calibri" w:cs="Calibri"/>
         </w:rPr>
-        <w:t xml:space="preserve">: Stammtisch, </w:t>
-      </w:r>
-      <w:r>
-        <w:rPr>
-          <w:rFonts w:ascii="Calibri" w:eastAsia="Calibri" w:hAnsi="Calibri" w:cs="Calibri"/>
-        </w:rPr>
-        <w:t xml:space="preserve">Öffentliche </w:t>
-      </w:r>
-      <w:r>
-        <w:rPr>
-          <w:rFonts w:ascii="Calibri" w:eastAsia="Calibri" w:hAnsi="Calibri" w:cs="Calibri"/>
-        </w:rPr>
-        <w:t>Arbeitsgruppe</w:t>
-      </w:r>
+        <w:t xml:space="preserve">enthält: </w:t>
+      </w:r>
+      <w:proofErr w:type="spellStart"/>
+      <w:r>
+        <w:rPr>
+          <w:rFonts w:ascii="Calibri" w:eastAsia="Calibri" w:hAnsi="Calibri" w:cs="Calibri"/>
+        </w:rPr>
+        <w:t>Stammtisch,</w:t>
+      </w:r>
+      <w:r>
+        <w:rPr>
+          <w:rFonts w:ascii="Calibri" w:eastAsia="Calibri" w:hAnsi="Calibri" w:cs="Calibri"/>
+        </w:rPr>
+        <w:t>Öffentliche</w:t>
+      </w:r>
+      <w:proofErr w:type="spellEnd"/>
     </w:p>
     <w:p>
       <w:pPr>
@@ -1361,7 +1425,6 @@
         </w:rPr>
         <w:br/>
       </w:r>
-      <w:bookmarkStart w:id="0" w:name="_GoBack"/>
       <w:r>
         <w:rPr>
           <w:rFonts w:ascii="Calibri" w:eastAsia="Calibri" w:hAnsi="Calibri" w:cs="Calibri"/>
@@ -1386,7 +1449,6 @@
         </w:rPr>
         <w:br/>
       </w:r>
-      <w:bookmarkEnd w:id="0"/>
       <w:r>
         <w:rPr>
           <w:rFonts w:ascii="Calibri" w:eastAsia="Calibri" w:hAnsi="Calibri" w:cs="Calibri"/>
@@ -1721,7 +1783,10 @@
       </w:r>
       <w:proofErr w:type="spellEnd"/>
       <w:r>
-        <w:t>).</w:t>
+        <w:t>}</w:t>
+      </w:r>
+      <w:r>
+        <w:t>.</w:t>
       </w:r>
       <w:proofErr w:type="spellStart"/>
       <w:r>
@@ -1739,31 +1804,26 @@
       <w:r>
         <w:t xml:space="preserve">(%H:%M) - </w:t>
       </w:r>
-      <w:hyperlink r:id="rId6" w:history="1">
-        <w:r>
-          <w:rPr>
-            <w:rStyle w:val="Hyperlink"/>
-            <w:color w:val="EE7E0D"/>
-          </w:rPr>
-          <w:t>${</w:t>
-        </w:r>
-        <w:proofErr w:type="spellStart"/>
-        <w:r>
-          <w:rPr>
-            <w:rStyle w:val="Hyperlink"/>
-            <w:color w:val="EE7E0D"/>
-          </w:rPr>
-          <w:t>titel</w:t>
-        </w:r>
-        <w:proofErr w:type="spellEnd"/>
-        <w:r>
-          <w:rPr>
-            <w:rStyle w:val="Hyperlink"/>
-            <w:color w:val="EE7E0D"/>
-          </w:rPr>
-          <w:t>}</w:t>
-        </w:r>
-      </w:hyperlink>
+      <w:r>
+        <w:rPr>
+          <w:color w:val="EE7E0D"/>
+        </w:rPr>
+        <w:t>${</w:t>
+      </w:r>
+      <w:proofErr w:type="spellStart"/>
+      <w:r>
+        <w:rPr>
+          <w:color w:val="EE7E0D"/>
+        </w:rPr>
+        <w:t>titel</w:t>
+      </w:r>
+      <w:proofErr w:type="spellEnd"/>
+      <w:r>
+        <w:rPr>
+          <w:color w:val="EE7E0D"/>
+        </w:rPr>
+        <w:t>}</w:t>
+      </w:r>
       <w:r>
         <w:br/>
       </w:r>
@@ -1804,6 +1864,8 @@
       <w:r>
         <w:t>endtemplate</w:t>
       </w:r>
+      <w:bookmarkStart w:id="0" w:name="_GoBack"/>
+      <w:bookmarkEnd w:id="0"/>
       <w:proofErr w:type="spellEnd"/>
     </w:p>
     <w:p>
@@ -1852,6 +1914,7 @@
         <w:rPr>
           <w:b/>
         </w:rPr>
+        <w:lastRenderedPageBreak/>
         <w:t xml:space="preserve">Teilnahmegebühren: </w:t>
       </w:r>
       <w:r>
@@ -1866,7 +1929,7 @@
         </w:rPr>
         <w:t xml:space="preserve">Weitere Infos: </w:t>
       </w:r>
-      <w:hyperlink r:id="rId7" w:history="1">
+      <w:hyperlink r:id="rId6" w:history="1">
         <w:r>
           <w:rPr>
             <w:rStyle w:val="Hyperlink"/>
@@ -1881,7 +1944,6 @@
         <w:pStyle w:val="berschrift3"/>
       </w:pPr>
       <w:r>
-        <w:lastRenderedPageBreak/>
         <w:t>Fahrrad-Codierung zur Diebstahlprävention</w:t>
       </w:r>
     </w:p>
@@ -1919,8 +1981,9 @@
       <w:r>
         <w:t>=Codierung</w:t>
       </w:r>
-    </w:p>
-    <w:p>
+      <w:r>
+        <w:br/>
+      </w:r>
       <w:r>
         <w:rPr>
           <w:b/>
@@ -2013,97 +2076,74 @@
       <w:r>
         <w:br/>
       </w:r>
-      <w:hyperlink r:id="rId8" w:history="1">
-        <w:r>
-          <w:rPr>
-            <w:rStyle w:val="Hyperlink"/>
-            <w:color w:val="EE7E0D"/>
-          </w:rPr>
-          <w:t>${</w:t>
-        </w:r>
-        <w:proofErr w:type="spellStart"/>
-        <w:r>
-          <w:rPr>
-            <w:rStyle w:val="Hyperlink"/>
-            <w:color w:val="EE7E0D"/>
-          </w:rPr>
-          <w:t>titel</w:t>
-        </w:r>
-        <w:proofErr w:type="spellEnd"/>
-        <w:r>
-          <w:rPr>
-            <w:rStyle w:val="Hyperlink"/>
-            <w:color w:val="EE7E0D"/>
-          </w:rPr>
-          <w:t>}</w:t>
-        </w:r>
-      </w:hyperlink>
-      <w:r>
-        <w:t xml:space="preserve">, </w:t>
-      </w:r>
+      <w:r>
+        <w:rPr>
+          <w:color w:val="EE7E0D"/>
+        </w:rPr>
+        <w:t>${</w:t>
+      </w:r>
+      <w:proofErr w:type="spellStart"/>
+      <w:r>
+        <w:rPr>
+          <w:color w:val="EE7E0D"/>
+        </w:rPr>
+        <w:t>titel</w:t>
+      </w:r>
+      <w:proofErr w:type="spellEnd"/>
+      <w:r>
+        <w:rPr>
+          <w:color w:val="EE7E0D"/>
+        </w:rPr>
+        <w:t>}</w:t>
+      </w:r>
+      <w:r>
+        <w:br/>
+      </w:r>
+      <w:r>
+        <w:t>/</w:t>
+      </w:r>
+      <w:proofErr w:type="spellStart"/>
+      <w:r>
+        <w:t>endtemplate</w:t>
+      </w:r>
+      <w:proofErr w:type="spellEnd"/>
+    </w:p>
+    <w:p>
+      <w:r>
+        <w:t>Terminreservierung notwendig</w:t>
+      </w:r>
+    </w:p>
+    <w:p>
+      <w:pPr>
+        <w:jc w:val="both"/>
+      </w:pPr>
+      <w:r>
+        <w:t>Bei der Fahrradcodierung wird ein persönlicher Code nach einem polizeilich anerkannten System generiert und in den Fahrradrahmen eingraviert. Über diesen Code kann der rechtmäßige Eigentümer aufgefundener Fahrräder ermittelt werden.</w:t>
+      </w:r>
+    </w:p>
+    <w:p>
       <w:r>
         <w:rPr>
           <w:b/>
         </w:rPr>
-        <w:t xml:space="preserve">Kategorie: </w:t>
-      </w:r>
-      <w:r>
-        <w:t>${</w:t>
-      </w:r>
-      <w:proofErr w:type="spellStart"/>
-      <w:r>
-        <w:t>kategorie</w:t>
-      </w:r>
-      <w:proofErr w:type="spellEnd"/>
-      <w:r>
-        <w:t>}</w:t>
+        <w:t>Kosten:</w:t>
+      </w:r>
+      <w:r>
+        <w:t xml:space="preserve"> 15,00 € (für ADFC-Mitglieder 8,00 €)</w:t>
       </w:r>
       <w:r>
         <w:br/>
-        <w:t>/</w:t>
-      </w:r>
-      <w:proofErr w:type="spellStart"/>
-      <w:r>
-        <w:t>endtemplate</w:t>
-      </w:r>
-      <w:proofErr w:type="spellEnd"/>
-    </w:p>
-    <w:p>
-      <w:r>
-        <w:t>Terminreservierung notwendig</w:t>
-      </w:r>
-    </w:p>
-    <w:p>
-      <w:pPr>
-        <w:jc w:val="both"/>
-      </w:pPr>
-      <w:r>
-        <w:t>Bei der Fahrradcodierung wird ein persönlicher Code nach einem polizeilich anerkannten System generiert und in den Fahrradrahmen eingraviert. Über diesen Code kann der rechtmäßige Eigentümer aufgefundener Fahrräder ermittelt werden.</w:t>
-      </w:r>
-    </w:p>
-    <w:p>
+      </w:r>
       <w:r>
         <w:rPr>
           <w:b/>
         </w:rPr>
-        <w:t>Kosten:</w:t>
-      </w:r>
-      <w:r>
-        <w:t xml:space="preserve"> 15,00 € (für ADFC-Mitglieder 8,00 €)</w:t>
-      </w:r>
-      <w:r>
-        <w:br/>
-      </w:r>
-      <w:r>
-        <w:rPr>
-          <w:b/>
-        </w:rPr>
         <w:t>Weitere Infos:</w:t>
       </w:r>
       <w:r>
         <w:t xml:space="preserve"> </w:t>
       </w:r>
-      <w:hyperlink r:id="rId9" w:history="1">
+      <w:hyperlink r:id="rId7" w:history="1">
         <w:r>
           <w:rPr>
             <w:rStyle w:val="Hyperlink"/>
@@ -2149,33 +2189,31 @@
       <w:r>
         <w:br/>
       </w:r>
-      <w:hyperlink r:id="rId10" w:history="1">
-        <w:r>
-          <w:rPr>
-            <w:rStyle w:val="Hyperlink"/>
-            <w:color w:val="EE7E0D"/>
-          </w:rPr>
-          <w:t>${</w:t>
-        </w:r>
-        <w:proofErr w:type="spellStart"/>
-        <w:r>
-          <w:rPr>
-            <w:rStyle w:val="Hyperlink"/>
-            <w:color w:val="EE7E0D"/>
-          </w:rPr>
-          <w:t>titel</w:t>
-        </w:r>
-        <w:proofErr w:type="spellEnd"/>
-        <w:r>
-          <w:rPr>
-            <w:rStyle w:val="Hyperlink"/>
-            <w:color w:val="EE7E0D"/>
-          </w:rPr>
-          <w:t>}</w:t>
-        </w:r>
-      </w:hyperlink>
-      <w:r>
-        <w:t xml:space="preserve"> (</w:t>
+      <w:r>
+        <w:rPr>
+          <w:color w:val="EE7E0D"/>
+        </w:rPr>
+        <w:t>${</w:t>
+      </w:r>
+      <w:proofErr w:type="spellStart"/>
+      <w:r>
+        <w:rPr>
+          <w:color w:val="EE7E0D"/>
+        </w:rPr>
+        <w:t>titel</w:t>
+      </w:r>
+      <w:proofErr w:type="spellEnd"/>
+      <w:r>
+        <w:rPr>
+          <w:color w:val="EE7E0D"/>
+        </w:rPr>
+        <w:t>}</w:t>
+      </w:r>
+      <w:r>
+        <w:t xml:space="preserve"> </w:t>
+      </w:r>
+      <w:r>
+        <w:t>(</w:t>
       </w:r>
       <w:proofErr w:type="spellStart"/>
       <w:r>
@@ -2344,7 +2382,7 @@
         <w:br/>
         <w:t xml:space="preserve">Details und komplettes Angebot unter: </w:t>
       </w:r>
-      <w:hyperlink r:id="rId11" w:history="1">
+      <w:hyperlink r:id="rId8" w:history="1">
         <w:r>
           <w:rPr>
             <w:rStyle w:val="Hyperlink"/>
@@ -2362,6 +2400,12 @@
       </w:r>
     </w:p>
     <w:p>
+      <w:pPr>
+        <w:rPr>
+          <w:color w:val="EE7E0D"/>
+          <w:u w:val="single"/>
+        </w:rPr>
+      </w:pPr>
       <w:proofErr w:type="spellStart"/>
       <w:r>
         <w:t>template</w:t>
@@ -2395,31 +2439,26 @@
       <w:r>
         <w:br/>
       </w:r>
-      <w:hyperlink r:id="rId12" w:history="1">
-        <w:r>
-          <w:rPr>
-            <w:rStyle w:val="Hyperlink"/>
-            <w:color w:val="EE7E0D"/>
-          </w:rPr>
-          <w:t>${</w:t>
-        </w:r>
-        <w:proofErr w:type="spellStart"/>
-        <w:r>
-          <w:rPr>
-            <w:rStyle w:val="Hyperlink"/>
-            <w:color w:val="EE7E0D"/>
-          </w:rPr>
-          <w:t>titel</w:t>
-        </w:r>
-        <w:proofErr w:type="spellEnd"/>
-        <w:r>
-          <w:rPr>
-            <w:rStyle w:val="Hyperlink"/>
-            <w:color w:val="EE7E0D"/>
-          </w:rPr>
-          <w:t>}</w:t>
-        </w:r>
-      </w:hyperlink>
+      <w:r>
+        <w:rPr>
+          <w:color w:val="EE7E0D"/>
+        </w:rPr>
+        <w:t>${</w:t>
+      </w:r>
+      <w:proofErr w:type="spellStart"/>
+      <w:r>
+        <w:rPr>
+          <w:color w:val="EE7E0D"/>
+        </w:rPr>
+        <w:t>titel</w:t>
+      </w:r>
+      <w:proofErr w:type="spellEnd"/>
+      <w:r>
+        <w:rPr>
+          <w:color w:val="EE7E0D"/>
+        </w:rPr>
+        <w:t>}</w:t>
+      </w:r>
       <w:r>
         <w:br/>
       </w:r>
@@ -2584,7 +2623,7 @@
       <w:r>
         <w:t xml:space="preserve"> </w:t>
       </w:r>
-      <w:hyperlink r:id="rId13" w:history="1">
+      <w:hyperlink r:id="rId9" w:history="1">
         <w:r>
           <w:rPr>
             <w:rStyle w:val="Hyperlink"/>
@@ -2633,7 +2672,11 @@
         <w:t>Gebühren:</w:t>
       </w:r>
       <w:r>
-        <w:t xml:space="preserve"> Werkstattbenutzung 8 € (ADFC-Mitglieder frei), mit Betreuung, Ersatzteile sind mitzubringen.</w:t>
+        <w:t xml:space="preserve"> Werkstattbenutzung 8 € (ADFC-Mitglieder frei), mit Betreuung, Ersatzteile sind </w:t>
+      </w:r>
+      <w:r>
+        <w:lastRenderedPageBreak/>
+        <w:t>mitzubringen.</w:t>
       </w:r>
       <w:r>
         <w:br/>
@@ -2647,7 +2690,7 @@
       <w:r>
         <w:t xml:space="preserve"> </w:t>
       </w:r>
-      <w:hyperlink r:id="rId14" w:history="1">
+      <w:hyperlink r:id="rId10" w:history="1">
         <w:r>
           <w:rPr>
             <w:rStyle w:val="Hyperlink"/>
@@ -2658,7 +2701,6 @@
     </w:p>
     <w:p>
       <w:r>
-        <w:lastRenderedPageBreak/>
         <w:t>ADFC Kreisverband München</w:t>
       </w:r>
     </w:p>
@@ -2668,7 +2710,7 @@
       </w:r>
     </w:p>
     <w:p>
-      <w:hyperlink r:id="rId15" w:history="1">
+      <w:hyperlink r:id="rId11" w:history="1">
         <w:r>
           <w:rPr>
             <w:rStyle w:val="Hyperlink"/>
@@ -2691,7 +2733,7 @@
       </w:r>
     </w:p>
     <w:p>
-      <w:hyperlink r:id="rId16" w:history="1">
+      <w:hyperlink r:id="rId12" w:history="1">
         <w:r>
           <w:rPr>
             <w:rStyle w:val="Hyperlink"/>

</xml_diff>